<commit_message>
Console Based Type selector
</commit_message>
<xml_diff>
--- a/ProjectFormeleMethodes/Formele Methode beschikbare functionaliteiten uitleg.docx
+++ b/ProjectFormeleMethodes/Formele Methode beschikbare functionaliteiten uitleg.docx
@@ -904,7 +904,7 @@
                 <w:sz w:val="20"/>
                 <w:szCs w:val="20"/>
               </w:rPr>
-              <w:t>JA / alleen aanwezig geimplementeerd</w:t>
+              <w:t>JA / alleen aanwezig geïmplementeerd</w:t>
             </w:r>
           </w:p>
         </w:tc>
@@ -1727,7 +1727,27 @@
                 <w:sz w:val="20"/>
                 <w:szCs w:val="20"/>
               </w:rPr>
-              <w:t>not</w:t>
+              <w:t>“</w:t>
+            </w:r>
+            <w:r>
+              <w:rPr>
+                <w:rFonts w:cs="Arial" w:ascii="Arial" w:hAnsi="Arial"/>
+                <w:b/>
+                <w:bCs/>
+                <w:sz w:val="20"/>
+                <w:szCs w:val="20"/>
+              </w:rPr>
+              <w:t xml:space="preserve">not” </w:t>
+            </w:r>
+            <w:r>
+              <w:rPr>
+                <w:rFonts w:cs="Arial" w:ascii="Arial" w:hAnsi="Arial"/>
+                <w:b w:val="false"/>
+                <w:bCs w:val="false"/>
+                <w:sz w:val="20"/>
+                <w:szCs w:val="20"/>
+              </w:rPr>
+              <w:t>is</w:t>
             </w:r>
             <w:r>
               <w:rPr>
@@ -4639,6 +4659,7 @@
     <w:rsid w:val="005d7a28"/>
     <w:pPr>
       <w:widowControl/>
+      <w:suppressAutoHyphens w:val="true"/>
       <w:bidi w:val="0"/>
       <w:spacing w:lineRule="auto" w:line="259" w:before="0" w:after="160"/>
       <w:jc w:val="left"/>

</xml_diff>